<commit_message>
cambios en la documentacion ALU
dexcripcion del TOP
</commit_message>
<xml_diff>
--- a/Lab1/Ejercicio5/Documentación ALU.docx
+++ b/Lab1/Ejercicio5/Documentación ALU.docx
@@ -20,7 +20,7 @@
     </w:p>
     <w:p>
       <w:pPr>
-        <w:pStyle w:val="Ttulo1"/>
+        <w:pStyle w:val="Heading1"/>
       </w:pPr>
       <w:r>
         <w:rPr>
@@ -95,10 +95,7 @@
         <w:t xml:space="preserve">Ej. </w:t>
       </w:r>
       <w:r>
-        <w:t>5</w:t>
-      </w:r>
-      <w:r>
-        <w:t>:</w:t>
+        <w:t>5:</w:t>
       </w:r>
       <w:r>
         <w:t xml:space="preserve"> </w:t>
@@ -109,7 +106,7 @@
     </w:p>
     <w:p>
       <w:pPr>
-        <w:pStyle w:val="Ttulo2"/>
+        <w:pStyle w:val="Heading2"/>
       </w:pPr>
       <w:r>
         <w:rPr>
@@ -130,6 +127,9 @@
       </w:r>
     </w:p>
     <w:p>
+      <w:pPr>
+        <w:jc w:val="both"/>
+      </w:pPr>
       <w:r>
         <w:t>La ALU (</w:t>
       </w:r>
@@ -174,6 +174,9 @@
         <w:jc w:val="center"/>
       </w:pPr>
       <w:r>
+        <w:rPr>
+          <w:noProof/>
+        </w:rPr>
         <w:drawing>
           <wp:inline distT="0" distB="0" distL="0" distR="0" wp14:anchorId="497A69F5" wp14:editId="3E04FE97">
             <wp:extent cx="4458322" cy="2210108"/>
@@ -224,7 +227,7 @@
     </w:p>
     <w:p>
       <w:pPr>
-        <w:pStyle w:val="Ttulo2"/>
+        <w:pStyle w:val="Heading2"/>
         <w:rPr>
           <w:b/>
           <w:bCs/>
@@ -240,62 +243,71 @@
     </w:p>
     <w:p>
       <w:pPr>
-        <w:pStyle w:val="Ttulo3"/>
+        <w:pStyle w:val="Heading3"/>
+      </w:pPr>
+      <w:r>
+        <w:t>Módulo TOP</w:t>
+      </w:r>
+    </w:p>
+    <w:p>
+      <w:pPr>
+        <w:jc w:val="both"/>
+      </w:pPr>
+      <w:r>
+        <w:t>Pa</w:t>
+      </w:r>
+      <w:r>
+        <w:t xml:space="preserve">ra la ALU se utiliza como TOP un modulo que reciba todas las señales de la imagen como entradas y salidas. Con esto definido se comienza la lógica del funcionamiento de la ALU. Para esto se utiliza la se de entrada </w:t>
+      </w:r>
+      <w:proofErr w:type="spellStart"/>
+      <w:r>
+        <w:t>ALUControl</w:t>
+      </w:r>
+      <w:proofErr w:type="spellEnd"/>
+      <w:r>
+        <w:t xml:space="preserve">. Esta señal se encarga de seleccionar la operación aritmética a realizar por la ALU. Para el funcionamiento de esta se utiliza un case y como condición se utiliza dicha señal de </w:t>
+      </w:r>
+      <w:proofErr w:type="spellStart"/>
+      <w:r>
+        <w:t>ALUControl</w:t>
+      </w:r>
+      <w:proofErr w:type="spellEnd"/>
+      <w:r>
+        <w:t xml:space="preserve">. Con esto se asigna la operación correspondiente a la solicitud del usuario. </w:t>
+      </w:r>
+    </w:p>
+    <w:p>
+      <w:pPr>
+        <w:pStyle w:val="Heading3"/>
+      </w:pPr>
+      <w:r>
+        <w:t xml:space="preserve">Módulo 1: </w:t>
+      </w:r>
+      <w:r>
+        <w:t>And</w:t>
+      </w:r>
+    </w:p>
+    <w:p>
+      <w:pPr>
+        <w:jc w:val="both"/>
+      </w:pPr>
+      <w:r>
+        <w:t>Compara cada una de la</w:t>
+      </w:r>
+      <w:r>
+        <w:t>s entradas y proporciona una salida binaria comparando cada uno de los bits de las entradas predominando el valor “1” el bit equivalente en cada entrada debe tener valor en alto para que la salida sea 1 de lo contrario la salida será 0.</w:t>
+      </w:r>
+    </w:p>
+    <w:p>
+      <w:pPr>
+        <w:jc w:val="center"/>
         <w:rPr>
           <w:lang w:val="en-US"/>
         </w:rPr>
       </w:pPr>
       <w:r>
         <w:rPr>
-          <w:lang w:val="en-US"/>
-        </w:rPr>
-        <w:t>Módulo TOP</w:t>
-      </w:r>
-    </w:p>
-    <w:p>
-      <w:pPr>
-        <w:rPr>
-          <w:lang w:val="en-US"/>
-        </w:rPr>
-      </w:pPr>
-    </w:p>
-    <w:p>
-      <w:pPr>
-        <w:pStyle w:val="Ttulo3"/>
-        <w:rPr>
-          <w:lang w:val="en-US"/>
-        </w:rPr>
-      </w:pPr>
-      <w:r>
-        <w:rPr>
-          <w:lang w:val="en-US"/>
-        </w:rPr>
-        <w:t xml:space="preserve">Módulo 1: </w:t>
-      </w:r>
-      <w:r>
-        <w:rPr>
-          <w:lang w:val="en-US"/>
-        </w:rPr>
-        <w:t>And</w:t>
-      </w:r>
-    </w:p>
-    <w:p>
-      <w:r>
-        <w:t>Compara cada una de la</w:t>
-      </w:r>
-      <w:r>
-        <w:t>s entradas y proporciona una salida binaria comparando cada uno de los bits de las entradas predominando el valor “1” el bit equivalente en cada entrada debe tener valor en alto para que la salida sea 1 de lo contrario la salida será 0.</w:t>
-      </w:r>
-    </w:p>
-    <w:p>
-      <w:pPr>
-        <w:jc w:val="center"/>
-        <w:rPr>
-          <w:lang w:val="en-US"/>
-        </w:rPr>
-      </w:pPr>
-      <w:r>
-        <w:rPr>
+          <w:noProof/>
           <w:lang w:val="en-US"/>
         </w:rPr>
         <w:drawing>
@@ -337,56 +349,41 @@
     </w:p>
     <w:p>
       <w:pPr>
-        <w:pStyle w:val="Ttulo3"/>
+        <w:pStyle w:val="Heading3"/>
+      </w:pPr>
+      <w:r>
+        <w:lastRenderedPageBreak/>
+        <w:t xml:space="preserve">Módulo 2: </w:t>
+      </w:r>
+      <w:proofErr w:type="spellStart"/>
+      <w:r>
+        <w:t>Or</w:t>
+      </w:r>
+      <w:proofErr w:type="spellEnd"/>
+    </w:p>
+    <w:p>
+      <w:pPr>
+        <w:jc w:val="both"/>
+      </w:pPr>
+      <w:r>
+        <w:t>Compara cada una de la</w:t>
+      </w:r>
+      <w:r>
+        <w:t>s entradas y proporciona una salida binaria comparando cada uno de los bits de las entradas predominando el valor “si” si al menos un bit de un valor en alto, la salida de ese bit será en alto.</w:t>
+      </w:r>
+    </w:p>
+    <w:p>
+      <w:pPr>
+        <w:jc w:val="center"/>
         <w:rPr>
           <w:lang w:val="en-US"/>
         </w:rPr>
       </w:pPr>
       <w:r>
         <w:rPr>
+          <w:noProof/>
           <w:lang w:val="en-US"/>
         </w:rPr>
-        <w:t xml:space="preserve">Módulo </w:t>
-      </w:r>
-      <w:r>
-        <w:rPr>
-          <w:lang w:val="en-US"/>
-        </w:rPr>
-        <w:t>2</w:t>
-      </w:r>
-      <w:r>
-        <w:rPr>
-          <w:lang w:val="en-US"/>
-        </w:rPr>
-        <w:t xml:space="preserve">: </w:t>
-      </w:r>
-      <w:r>
-        <w:rPr>
-          <w:lang w:val="en-US"/>
-        </w:rPr>
-        <w:t>Or</w:t>
-      </w:r>
-    </w:p>
-    <w:p>
-      <w:r>
-        <w:t>Compara cada una de la</w:t>
-      </w:r>
-      <w:r>
-        <w:t>s entradas y proporciona una salida binaria comparando cada uno de los bits de las entradas predominando el valor “si” si al menos un bit de un valor en alto, la salida de ese bit será en alto.</w:t>
-      </w:r>
-    </w:p>
-    <w:p>
-      <w:pPr>
-        <w:jc w:val="center"/>
-        <w:rPr>
-          <w:lang w:val="en-US"/>
-        </w:rPr>
-      </w:pPr>
-      <w:r>
-        <w:rPr>
-          <w:lang w:val="en-US"/>
-        </w:rPr>
-        <w:lastRenderedPageBreak/>
         <w:drawing>
           <wp:inline distT="0" distB="0" distL="0" distR="0" wp14:anchorId="33A53A22" wp14:editId="680EE91C">
             <wp:extent cx="2286319" cy="571580"/>
@@ -426,62 +423,42 @@
     </w:p>
     <w:p>
       <w:pPr>
-        <w:pStyle w:val="Ttulo3"/>
+        <w:pStyle w:val="Heading3"/>
+      </w:pPr>
+      <w:r>
+        <w:t xml:space="preserve">Módulo 3: </w:t>
+      </w:r>
+      <w:r>
+        <w:t>Suma</w:t>
+      </w:r>
+    </w:p>
+    <w:p>
+      <w:pPr>
+        <w:jc w:val="both"/>
+      </w:pPr>
+      <w:r>
+        <w:t>Compara cada una de la</w:t>
+      </w:r>
+      <w:r>
+        <w:t>s entradas y proporciona una salida binaria comparando cada uno de los bits de las entradas. Realiza una suma entre los bits y lleva el acarreo</w:t>
+      </w:r>
+      <w:r>
+        <w:t xml:space="preserve"> en ALUFlags</w:t>
+      </w:r>
+      <w:r>
+        <w:t>.</w:t>
+      </w:r>
+    </w:p>
+    <w:p>
+      <w:pPr>
+        <w:jc w:val="center"/>
         <w:rPr>
           <w:lang w:val="en-US"/>
         </w:rPr>
       </w:pPr>
       <w:r>
         <w:rPr>
-          <w:lang w:val="en-US"/>
-        </w:rPr>
-        <w:t xml:space="preserve">Módulo </w:t>
-      </w:r>
-      <w:r>
-        <w:rPr>
-          <w:lang w:val="en-US"/>
-        </w:rPr>
-        <w:t>3</w:t>
-      </w:r>
-      <w:r>
-        <w:rPr>
-          <w:lang w:val="en-US"/>
-        </w:rPr>
-        <w:t xml:space="preserve">: </w:t>
-      </w:r>
-      <w:r>
-        <w:rPr>
-          <w:lang w:val="en-US"/>
-        </w:rPr>
-        <w:t>Suma</w:t>
-      </w:r>
-    </w:p>
-    <w:p>
-      <w:r>
-        <w:t>Compara cada una de la</w:t>
-      </w:r>
-      <w:r>
-        <w:t>s entradas y proporciona una salida binaria comparando cada uno de los bits de las entradas</w:t>
-      </w:r>
-      <w:r>
-        <w:t>. Realiza una suma entre los bits y lleva el acarreo</w:t>
-      </w:r>
-      <w:r>
-        <w:t xml:space="preserve"> en ALUFlags</w:t>
-      </w:r>
-      <w:r>
-        <w:t>.</w:t>
-      </w:r>
-    </w:p>
-    <w:p>
-      <w:pPr>
-        <w:jc w:val="center"/>
-        <w:rPr>
-          <w:lang w:val="en-US"/>
-        </w:rPr>
-      </w:pPr>
-      <w:r>
-        <w:rPr>
+          <w:noProof/>
           <w:lang w:val="en-US"/>
         </w:rPr>
         <w:drawing>
@@ -523,53 +500,36 @@
     </w:p>
     <w:p>
       <w:pPr>
-        <w:pStyle w:val="Ttulo3"/>
+        <w:pStyle w:val="Heading3"/>
+      </w:pPr>
+      <w:r>
+        <w:t xml:space="preserve">Módulo 4: </w:t>
+      </w:r>
+      <w:r>
+        <w:t>Incremento</w:t>
+      </w:r>
+    </w:p>
+    <w:p>
+      <w:pPr>
+        <w:jc w:val="both"/>
+      </w:pPr>
+      <w:r>
+        <w:t>En términos generales, añade u</w:t>
+      </w:r>
+      <w:r>
+        <w:t>n 1 lógico a cada una de las entradas.</w:t>
+      </w:r>
+    </w:p>
+    <w:p>
+      <w:pPr>
+        <w:jc w:val="center"/>
         <w:rPr>
           <w:lang w:val="en-US"/>
         </w:rPr>
       </w:pPr>
       <w:r>
         <w:rPr>
-          <w:lang w:val="en-US"/>
-        </w:rPr>
-        <w:t xml:space="preserve">Módulo </w:t>
-      </w:r>
-      <w:r>
-        <w:rPr>
-          <w:lang w:val="en-US"/>
-        </w:rPr>
-        <w:t>4</w:t>
-      </w:r>
-      <w:r>
-        <w:rPr>
-          <w:lang w:val="en-US"/>
-        </w:rPr>
-        <w:t xml:space="preserve">: </w:t>
-      </w:r>
-      <w:r>
-        <w:rPr>
-          <w:lang w:val="en-US"/>
-        </w:rPr>
-        <w:t>Incremento</w:t>
-      </w:r>
-    </w:p>
-    <w:p>
-      <w:r>
-        <w:t>En términos generales, añade u</w:t>
-      </w:r>
-      <w:r>
-        <w:t>n 1 lógico a cada una de las entradas.</w:t>
-      </w:r>
-    </w:p>
-    <w:p>
-      <w:pPr>
-        <w:jc w:val="center"/>
-        <w:rPr>
-          <w:lang w:val="en-US"/>
-        </w:rPr>
-      </w:pPr>
-      <w:r>
-        <w:rPr>
+          <w:noProof/>
           <w:lang w:val="en-US"/>
         </w:rPr>
         <w:drawing>
@@ -611,59 +571,39 @@
     </w:p>
     <w:p>
       <w:pPr>
-        <w:pStyle w:val="Ttulo3"/>
+        <w:pStyle w:val="Heading3"/>
+      </w:pPr>
+      <w:r>
+        <w:t xml:space="preserve">Módulo 5: </w:t>
+      </w:r>
+      <w:r>
+        <w:t>Decremento</w:t>
+      </w:r>
+    </w:p>
+    <w:p>
+      <w:r>
+        <w:t xml:space="preserve">En términos generales, </w:t>
+      </w:r>
+      <w:r>
+        <w:t>resta</w:t>
+      </w:r>
+      <w:r>
+        <w:t xml:space="preserve"> u</w:t>
+      </w:r>
+      <w:r>
+        <w:t>n 1 lógico a cada una de las entradas.</w:t>
+      </w:r>
+    </w:p>
+    <w:p>
+      <w:pPr>
+        <w:jc w:val="center"/>
         <w:rPr>
           <w:lang w:val="en-US"/>
         </w:rPr>
       </w:pPr>
       <w:r>
         <w:rPr>
-          <w:lang w:val="en-US"/>
-        </w:rPr>
-        <w:t>Módulo</w:t>
-      </w:r>
-      <w:r>
-        <w:rPr>
-          <w:lang w:val="en-US"/>
-        </w:rPr>
-        <w:t xml:space="preserve"> 5</w:t>
-      </w:r>
-      <w:r>
-        <w:rPr>
-          <w:lang w:val="en-US"/>
-        </w:rPr>
-        <w:t xml:space="preserve">: </w:t>
-      </w:r>
-      <w:r>
-        <w:rPr>
-          <w:lang w:val="en-US"/>
-        </w:rPr>
-        <w:t>Decremento</w:t>
-      </w:r>
-    </w:p>
-    <w:p>
-      <w:r>
-        <w:t xml:space="preserve">En términos generales, </w:t>
-      </w:r>
-      <w:r>
-        <w:t>resta</w:t>
-      </w:r>
-      <w:r>
-        <w:t xml:space="preserve"> u</w:t>
-      </w:r>
-      <w:r>
-        <w:t>n 1 lógico a cada una de las entradas.</w:t>
-      </w:r>
-    </w:p>
-    <w:p>
-      <w:pPr>
-        <w:jc w:val="center"/>
-        <w:rPr>
-          <w:lang w:val="en-US"/>
-        </w:rPr>
-      </w:pPr>
-      <w:r>
-        <w:rPr>
+          <w:noProof/>
           <w:lang w:val="en-US"/>
         </w:rPr>
         <w:drawing>
@@ -705,16 +645,11 @@
     </w:p>
     <w:p>
       <w:pPr>
-        <w:pStyle w:val="Ttulo3"/>
-      </w:pPr>
-      <w:r>
-        <w:t>Módulo</w:t>
-      </w:r>
-      <w:r>
-        <w:t xml:space="preserve"> 6</w:t>
-      </w:r>
-      <w:r>
-        <w:t xml:space="preserve">: </w:t>
+        <w:pStyle w:val="Heading3"/>
+      </w:pPr>
+      <w:r>
+        <w:lastRenderedPageBreak/>
+        <w:t xml:space="preserve">Módulo 6: </w:t>
       </w:r>
       <w:proofErr w:type="spellStart"/>
       <w:r>
@@ -723,14 +658,14 @@
       <w:proofErr w:type="spellEnd"/>
     </w:p>
     <w:p>
+      <w:pPr>
+        <w:jc w:val="both"/>
+      </w:pPr>
       <w:r>
         <w:t>Compara cada una de la</w:t>
       </w:r>
       <w:r>
-        <w:t>s entradas y proporciona una salida binaria</w:t>
-      </w:r>
-      <w:r>
-        <w:t xml:space="preserve"> correspondiente al valor inverso de los bits del valor de entrada.</w:t>
+        <w:t>s entradas y proporciona una salida binaria correspondiente al valor inverso de los bits del valor de entrada.</w:t>
       </w:r>
     </w:p>
     <w:p>
@@ -738,7 +673,9 @@
         <w:jc w:val="center"/>
       </w:pPr>
       <w:r>
-        <w:lastRenderedPageBreak/>
+        <w:rPr>
+          <w:noProof/>
+        </w:rPr>
         <w:drawing>
           <wp:inline distT="0" distB="0" distL="0" distR="0" wp14:anchorId="4215A3F5" wp14:editId="4FBA6876">
             <wp:extent cx="2391109" cy="1438476"/>
@@ -778,33 +715,24 @@
     </w:p>
     <w:p>
       <w:pPr>
-        <w:pStyle w:val="Ttulo3"/>
-      </w:pPr>
-      <w:r>
-        <w:t>Módulo</w:t>
-      </w:r>
-      <w:r>
-        <w:t xml:space="preserve"> 7</w:t>
-      </w:r>
-      <w:r>
-        <w:t xml:space="preserve">: </w:t>
+        <w:pStyle w:val="Heading3"/>
+      </w:pPr>
+      <w:r>
+        <w:t xml:space="preserve">Módulo 7: </w:t>
       </w:r>
       <w:r>
         <w:t>Resta</w:t>
       </w:r>
     </w:p>
     <w:p>
+      <w:pPr>
+        <w:jc w:val="both"/>
+      </w:pPr>
       <w:r>
         <w:t>Compara cada una de la</w:t>
       </w:r>
       <w:r>
-        <w:t>s entradas y proporciona una salida binaria comparando cada uno de los bits de las entradas. Realiza una</w:t>
-      </w:r>
-      <w:r>
-        <w:t xml:space="preserve"> resta</w:t>
-      </w:r>
-      <w:r>
-        <w:t xml:space="preserve"> entre los bits y lleva el acarreo en ALUFlags.</w:t>
+        <w:t>s entradas y proporciona una salida binaria comparando cada uno de los bits de las entradas. Realiza una resta entre los bits y lleva el acarreo en ALUFlags.</w:t>
       </w:r>
     </w:p>
     <w:p/>
@@ -813,6 +741,9 @@
         <w:jc w:val="center"/>
       </w:pPr>
       <w:r>
+        <w:rPr>
+          <w:noProof/>
+        </w:rPr>
         <w:drawing>
           <wp:inline distT="0" distB="0" distL="0" distR="0" wp14:anchorId="61382E45" wp14:editId="066371B9">
             <wp:extent cx="3962953" cy="514422"/>
@@ -852,16 +783,10 @@
     </w:p>
     <w:p>
       <w:pPr>
-        <w:pStyle w:val="Ttulo3"/>
-      </w:pPr>
-      <w:r>
-        <w:t>Módulo</w:t>
-      </w:r>
-      <w:r>
-        <w:t xml:space="preserve"> 8</w:t>
-      </w:r>
-      <w:r>
-        <w:t xml:space="preserve">: </w:t>
+        <w:pStyle w:val="Heading3"/>
+      </w:pPr>
+      <w:r>
+        <w:t xml:space="preserve">Módulo 8: </w:t>
       </w:r>
       <w:proofErr w:type="spellStart"/>
       <w:r>
@@ -870,6 +795,9 @@
       <w:proofErr w:type="spellEnd"/>
     </w:p>
     <w:p>
+      <w:pPr>
+        <w:jc w:val="both"/>
+      </w:pPr>
       <w:r>
         <w:t>Si el bit equivalente entre ambos valores de entrada es igual, la salida es 0, de lo contrario si son diferentes la salida es 1.</w:t>
       </w:r>
@@ -879,6 +807,9 @@
         <w:jc w:val="center"/>
       </w:pPr>
       <w:r>
+        <w:rPr>
+          <w:noProof/>
+        </w:rPr>
         <w:drawing>
           <wp:inline distT="0" distB="0" distL="0" distR="0" wp14:anchorId="11C3CEBA" wp14:editId="3353D8D1">
             <wp:extent cx="2191056" cy="543001"/>
@@ -918,16 +849,10 @@
     </w:p>
     <w:p>
       <w:pPr>
-        <w:pStyle w:val="Ttulo3"/>
-      </w:pPr>
-      <w:r>
-        <w:t>Módulo</w:t>
-      </w:r>
-      <w:r>
-        <w:t xml:space="preserve"> 9</w:t>
-      </w:r>
-      <w:r>
-        <w:t xml:space="preserve">: </w:t>
+        <w:pStyle w:val="Heading3"/>
+      </w:pPr>
+      <w:r>
+        <w:t xml:space="preserve">Módulo 9: </w:t>
       </w:r>
       <w:r>
         <w:t>Corrimiento izquierda</w:t>
@@ -938,6 +863,9 @@
         <w:jc w:val="center"/>
       </w:pPr>
       <w:r>
+        <w:rPr>
+          <w:noProof/>
+        </w:rPr>
         <w:drawing>
           <wp:inline distT="0" distB="0" distL="0" distR="0" wp14:anchorId="3AA32017" wp14:editId="33EDAC7C">
             <wp:extent cx="2772162" cy="1629002"/>
@@ -977,7 +905,7 @@
     </w:p>
     <w:p>
       <w:pPr>
-        <w:pStyle w:val="Ttulo3"/>
+        <w:pStyle w:val="Heading3"/>
       </w:pPr>
       <w:r>
         <w:lastRenderedPageBreak/>
@@ -992,6 +920,9 @@
         <w:jc w:val="center"/>
       </w:pPr>
       <w:r>
+        <w:rPr>
+          <w:noProof/>
+        </w:rPr>
         <w:drawing>
           <wp:inline distT="0" distB="0" distL="0" distR="0" wp14:anchorId="59987F10" wp14:editId="635A48E6">
             <wp:extent cx="2667372" cy="1619476"/>
@@ -1445,11 +1376,11 @@
     <w:qFormat/>
     <w:rsid w:val="00C320FF"/>
   </w:style>
-  <w:style w:type="paragraph" w:styleId="Ttulo1">
+  <w:style w:type="paragraph" w:styleId="Heading1">
     <w:name w:val="heading 1"/>
     <w:basedOn w:val="Normal"/>
     <w:next w:val="Normal"/>
-    <w:link w:val="Ttulo1Car"/>
+    <w:link w:val="Heading1Char"/>
     <w:uiPriority w:val="9"/>
     <w:qFormat/>
     <w:rsid w:val="00C320FF"/>
@@ -1466,11 +1397,11 @@
       <w:szCs w:val="40"/>
     </w:rPr>
   </w:style>
-  <w:style w:type="paragraph" w:styleId="Ttulo2">
+  <w:style w:type="paragraph" w:styleId="Heading2">
     <w:name w:val="heading 2"/>
     <w:basedOn w:val="Normal"/>
     <w:next w:val="Normal"/>
-    <w:link w:val="Ttulo2Car"/>
+    <w:link w:val="Heading2Char"/>
     <w:uiPriority w:val="9"/>
     <w:unhideWhenUsed/>
     <w:qFormat/>
@@ -1488,11 +1419,11 @@
       <w:szCs w:val="32"/>
     </w:rPr>
   </w:style>
-  <w:style w:type="paragraph" w:styleId="Ttulo3">
+  <w:style w:type="paragraph" w:styleId="Heading3">
     <w:name w:val="heading 3"/>
     <w:basedOn w:val="Normal"/>
     <w:next w:val="Normal"/>
-    <w:link w:val="Ttulo3Car"/>
+    <w:link w:val="Heading3Char"/>
     <w:uiPriority w:val="9"/>
     <w:unhideWhenUsed/>
     <w:qFormat/>
@@ -1510,11 +1441,11 @@
       <w:szCs w:val="28"/>
     </w:rPr>
   </w:style>
-  <w:style w:type="paragraph" w:styleId="Ttulo4">
+  <w:style w:type="paragraph" w:styleId="Heading4">
     <w:name w:val="heading 4"/>
     <w:basedOn w:val="Normal"/>
     <w:next w:val="Normal"/>
-    <w:link w:val="Ttulo4Car"/>
+    <w:link w:val="Heading4Char"/>
     <w:uiPriority w:val="9"/>
     <w:semiHidden/>
     <w:unhideWhenUsed/>
@@ -1533,11 +1464,11 @@
       <w:color w:val="0F4761" w:themeColor="accent1" w:themeShade="BF"/>
     </w:rPr>
   </w:style>
-  <w:style w:type="paragraph" w:styleId="Ttulo5">
+  <w:style w:type="paragraph" w:styleId="Heading5">
     <w:name w:val="heading 5"/>
     <w:basedOn w:val="Normal"/>
     <w:next w:val="Normal"/>
-    <w:link w:val="Ttulo5Car"/>
+    <w:link w:val="Heading5Char"/>
     <w:uiPriority w:val="9"/>
     <w:semiHidden/>
     <w:unhideWhenUsed/>
@@ -1554,11 +1485,11 @@
       <w:color w:val="0F4761" w:themeColor="accent1" w:themeShade="BF"/>
     </w:rPr>
   </w:style>
-  <w:style w:type="paragraph" w:styleId="Ttulo6">
+  <w:style w:type="paragraph" w:styleId="Heading6">
     <w:name w:val="heading 6"/>
     <w:basedOn w:val="Normal"/>
     <w:next w:val="Normal"/>
-    <w:link w:val="Ttulo6Car"/>
+    <w:link w:val="Heading6Char"/>
     <w:uiPriority w:val="9"/>
     <w:semiHidden/>
     <w:unhideWhenUsed/>
@@ -1577,11 +1508,11 @@
       <w:color w:val="595959" w:themeColor="text1" w:themeTint="A6"/>
     </w:rPr>
   </w:style>
-  <w:style w:type="paragraph" w:styleId="Ttulo7">
+  <w:style w:type="paragraph" w:styleId="Heading7">
     <w:name w:val="heading 7"/>
     <w:basedOn w:val="Normal"/>
     <w:next w:val="Normal"/>
-    <w:link w:val="Ttulo7Car"/>
+    <w:link w:val="Heading7Char"/>
     <w:uiPriority w:val="9"/>
     <w:semiHidden/>
     <w:unhideWhenUsed/>
@@ -1598,11 +1529,11 @@
       <w:color w:val="595959" w:themeColor="text1" w:themeTint="A6"/>
     </w:rPr>
   </w:style>
-  <w:style w:type="paragraph" w:styleId="Ttulo8">
+  <w:style w:type="paragraph" w:styleId="Heading8">
     <w:name w:val="heading 8"/>
     <w:basedOn w:val="Normal"/>
     <w:next w:val="Normal"/>
-    <w:link w:val="Ttulo8Car"/>
+    <w:link w:val="Heading8Char"/>
     <w:uiPriority w:val="9"/>
     <w:semiHidden/>
     <w:unhideWhenUsed/>
@@ -1621,11 +1552,11 @@
       <w:color w:val="272727" w:themeColor="text1" w:themeTint="D8"/>
     </w:rPr>
   </w:style>
-  <w:style w:type="paragraph" w:styleId="Ttulo9">
+  <w:style w:type="paragraph" w:styleId="Heading9">
     <w:name w:val="heading 9"/>
     <w:basedOn w:val="Normal"/>
     <w:next w:val="Normal"/>
-    <w:link w:val="Ttulo9Car"/>
+    <w:link w:val="Heading9Char"/>
     <w:uiPriority w:val="9"/>
     <w:semiHidden/>
     <w:unhideWhenUsed/>
@@ -1642,13 +1573,13 @@
       <w:color w:val="272727" w:themeColor="text1" w:themeTint="D8"/>
     </w:rPr>
   </w:style>
-  <w:style w:type="character" w:default="1" w:styleId="Fuentedeprrafopredeter">
+  <w:style w:type="character" w:default="1" w:styleId="DefaultParagraphFont">
     <w:name w:val="Default Paragraph Font"/>
     <w:uiPriority w:val="1"/>
     <w:semiHidden/>
     <w:unhideWhenUsed/>
   </w:style>
-  <w:style w:type="table" w:default="1" w:styleId="Tablanormal">
+  <w:style w:type="table" w:default="1" w:styleId="TableNormal">
     <w:name w:val="Normal Table"/>
     <w:uiPriority w:val="99"/>
     <w:semiHidden/>
@@ -1663,16 +1594,16 @@
       </w:tblCellMar>
     </w:tblPr>
   </w:style>
-  <w:style w:type="numbering" w:default="1" w:styleId="Sinlista">
+  <w:style w:type="numbering" w:default="1" w:styleId="NoList">
     <w:name w:val="No List"/>
     <w:uiPriority w:val="99"/>
     <w:semiHidden/>
     <w:unhideWhenUsed/>
   </w:style>
-  <w:style w:type="character" w:customStyle="1" w:styleId="Ttulo1Car">
-    <w:name w:val="Título 1 Car"/>
-    <w:basedOn w:val="Fuentedeprrafopredeter"/>
-    <w:link w:val="Ttulo1"/>
+  <w:style w:type="character" w:customStyle="1" w:styleId="Heading1Char">
+    <w:name w:val="Heading 1 Char"/>
+    <w:basedOn w:val="DefaultParagraphFont"/>
+    <w:link w:val="Heading1"/>
     <w:uiPriority w:val="9"/>
     <w:rsid w:val="00C320FF"/>
     <w:rPr>
@@ -1682,10 +1613,10 @@
       <w:szCs w:val="40"/>
     </w:rPr>
   </w:style>
-  <w:style w:type="character" w:customStyle="1" w:styleId="Ttulo2Car">
-    <w:name w:val="Título 2 Car"/>
-    <w:basedOn w:val="Fuentedeprrafopredeter"/>
-    <w:link w:val="Ttulo2"/>
+  <w:style w:type="character" w:customStyle="1" w:styleId="Heading2Char">
+    <w:name w:val="Heading 2 Char"/>
+    <w:basedOn w:val="DefaultParagraphFont"/>
+    <w:link w:val="Heading2"/>
     <w:uiPriority w:val="9"/>
     <w:rsid w:val="00C320FF"/>
     <w:rPr>
@@ -1695,10 +1626,10 @@
       <w:szCs w:val="32"/>
     </w:rPr>
   </w:style>
-  <w:style w:type="character" w:customStyle="1" w:styleId="Ttulo3Car">
-    <w:name w:val="Título 3 Car"/>
-    <w:basedOn w:val="Fuentedeprrafopredeter"/>
-    <w:link w:val="Ttulo3"/>
+  <w:style w:type="character" w:customStyle="1" w:styleId="Heading3Char">
+    <w:name w:val="Heading 3 Char"/>
+    <w:basedOn w:val="DefaultParagraphFont"/>
+    <w:link w:val="Heading3"/>
     <w:uiPriority w:val="9"/>
     <w:rsid w:val="00C320FF"/>
     <w:rPr>
@@ -1708,10 +1639,10 @@
       <w:szCs w:val="28"/>
     </w:rPr>
   </w:style>
-  <w:style w:type="character" w:customStyle="1" w:styleId="Ttulo4Car">
-    <w:name w:val="Título 4 Car"/>
-    <w:basedOn w:val="Fuentedeprrafopredeter"/>
-    <w:link w:val="Ttulo4"/>
+  <w:style w:type="character" w:customStyle="1" w:styleId="Heading4Char">
+    <w:name w:val="Heading 4 Char"/>
+    <w:basedOn w:val="DefaultParagraphFont"/>
+    <w:link w:val="Heading4"/>
     <w:uiPriority w:val="9"/>
     <w:semiHidden/>
     <w:rsid w:val="00C320FF"/>
@@ -1722,10 +1653,10 @@
       <w:color w:val="0F4761" w:themeColor="accent1" w:themeShade="BF"/>
     </w:rPr>
   </w:style>
-  <w:style w:type="character" w:customStyle="1" w:styleId="Ttulo5Car">
-    <w:name w:val="Título 5 Car"/>
-    <w:basedOn w:val="Fuentedeprrafopredeter"/>
-    <w:link w:val="Ttulo5"/>
+  <w:style w:type="character" w:customStyle="1" w:styleId="Heading5Char">
+    <w:name w:val="Heading 5 Char"/>
+    <w:basedOn w:val="DefaultParagraphFont"/>
+    <w:link w:val="Heading5"/>
     <w:uiPriority w:val="9"/>
     <w:semiHidden/>
     <w:rsid w:val="00C320FF"/>
@@ -1734,10 +1665,10 @@
       <w:color w:val="0F4761" w:themeColor="accent1" w:themeShade="BF"/>
     </w:rPr>
   </w:style>
-  <w:style w:type="character" w:customStyle="1" w:styleId="Ttulo6Car">
-    <w:name w:val="Título 6 Car"/>
-    <w:basedOn w:val="Fuentedeprrafopredeter"/>
-    <w:link w:val="Ttulo6"/>
+  <w:style w:type="character" w:customStyle="1" w:styleId="Heading6Char">
+    <w:name w:val="Heading 6 Char"/>
+    <w:basedOn w:val="DefaultParagraphFont"/>
+    <w:link w:val="Heading6"/>
     <w:uiPriority w:val="9"/>
     <w:semiHidden/>
     <w:rsid w:val="00C320FF"/>
@@ -1748,10 +1679,10 @@
       <w:color w:val="595959" w:themeColor="text1" w:themeTint="A6"/>
     </w:rPr>
   </w:style>
-  <w:style w:type="character" w:customStyle="1" w:styleId="Ttulo7Car">
-    <w:name w:val="Título 7 Car"/>
-    <w:basedOn w:val="Fuentedeprrafopredeter"/>
-    <w:link w:val="Ttulo7"/>
+  <w:style w:type="character" w:customStyle="1" w:styleId="Heading7Char">
+    <w:name w:val="Heading 7 Char"/>
+    <w:basedOn w:val="DefaultParagraphFont"/>
+    <w:link w:val="Heading7"/>
     <w:uiPriority w:val="9"/>
     <w:semiHidden/>
     <w:rsid w:val="00C320FF"/>
@@ -1760,10 +1691,10 @@
       <w:color w:val="595959" w:themeColor="text1" w:themeTint="A6"/>
     </w:rPr>
   </w:style>
-  <w:style w:type="character" w:customStyle="1" w:styleId="Ttulo8Car">
-    <w:name w:val="Título 8 Car"/>
-    <w:basedOn w:val="Fuentedeprrafopredeter"/>
-    <w:link w:val="Ttulo8"/>
+  <w:style w:type="character" w:customStyle="1" w:styleId="Heading8Char">
+    <w:name w:val="Heading 8 Char"/>
+    <w:basedOn w:val="DefaultParagraphFont"/>
+    <w:link w:val="Heading8"/>
     <w:uiPriority w:val="9"/>
     <w:semiHidden/>
     <w:rsid w:val="00C320FF"/>
@@ -1774,10 +1705,10 @@
       <w:color w:val="272727" w:themeColor="text1" w:themeTint="D8"/>
     </w:rPr>
   </w:style>
-  <w:style w:type="character" w:customStyle="1" w:styleId="Ttulo9Car">
-    <w:name w:val="Título 9 Car"/>
-    <w:basedOn w:val="Fuentedeprrafopredeter"/>
-    <w:link w:val="Ttulo9"/>
+  <w:style w:type="character" w:customStyle="1" w:styleId="Heading9Char">
+    <w:name w:val="Heading 9 Char"/>
+    <w:basedOn w:val="DefaultParagraphFont"/>
+    <w:link w:val="Heading9"/>
     <w:uiPriority w:val="9"/>
     <w:semiHidden/>
     <w:rsid w:val="00C320FF"/>
@@ -1786,11 +1717,11 @@
       <w:color w:val="272727" w:themeColor="text1" w:themeTint="D8"/>
     </w:rPr>
   </w:style>
-  <w:style w:type="paragraph" w:styleId="Ttulo">
+  <w:style w:type="paragraph" w:styleId="Title">
     <w:name w:val="Title"/>
     <w:basedOn w:val="Normal"/>
     <w:next w:val="Normal"/>
-    <w:link w:val="TtuloCar"/>
+    <w:link w:val="TitleChar"/>
     <w:uiPriority w:val="10"/>
     <w:qFormat/>
     <w:rsid w:val="00C320FF"/>
@@ -1806,10 +1737,10 @@
       <w:szCs w:val="56"/>
     </w:rPr>
   </w:style>
-  <w:style w:type="character" w:customStyle="1" w:styleId="TtuloCar">
-    <w:name w:val="Título Car"/>
-    <w:basedOn w:val="Fuentedeprrafopredeter"/>
-    <w:link w:val="Ttulo"/>
+  <w:style w:type="character" w:customStyle="1" w:styleId="TitleChar">
+    <w:name w:val="Title Char"/>
+    <w:basedOn w:val="DefaultParagraphFont"/>
+    <w:link w:val="Title"/>
     <w:uiPriority w:val="10"/>
     <w:rsid w:val="00C320FF"/>
     <w:rPr>
@@ -1820,11 +1751,11 @@
       <w:szCs w:val="56"/>
     </w:rPr>
   </w:style>
-  <w:style w:type="paragraph" w:styleId="Subttulo">
+  <w:style w:type="paragraph" w:styleId="Subtitle">
     <w:name w:val="Subtitle"/>
     <w:basedOn w:val="Normal"/>
     <w:next w:val="Normal"/>
-    <w:link w:val="SubttuloCar"/>
+    <w:link w:val="SubtitleChar"/>
     <w:uiPriority w:val="11"/>
     <w:qFormat/>
     <w:rsid w:val="00C320FF"/>
@@ -1841,10 +1772,10 @@
       <w:szCs w:val="28"/>
     </w:rPr>
   </w:style>
-  <w:style w:type="character" w:customStyle="1" w:styleId="SubttuloCar">
-    <w:name w:val="Subtítulo Car"/>
-    <w:basedOn w:val="Fuentedeprrafopredeter"/>
-    <w:link w:val="Subttulo"/>
+  <w:style w:type="character" w:customStyle="1" w:styleId="SubtitleChar">
+    <w:name w:val="Subtitle Char"/>
+    <w:basedOn w:val="DefaultParagraphFont"/>
+    <w:link w:val="Subtitle"/>
     <w:uiPriority w:val="11"/>
     <w:rsid w:val="00C320FF"/>
     <w:rPr>
@@ -1855,11 +1786,11 @@
       <w:szCs w:val="28"/>
     </w:rPr>
   </w:style>
-  <w:style w:type="paragraph" w:styleId="Cita">
+  <w:style w:type="paragraph" w:styleId="Quote">
     <w:name w:val="Quote"/>
     <w:basedOn w:val="Normal"/>
     <w:next w:val="Normal"/>
-    <w:link w:val="CitaCar"/>
+    <w:link w:val="QuoteChar"/>
     <w:uiPriority w:val="29"/>
     <w:qFormat/>
     <w:rsid w:val="00C320FF"/>
@@ -1873,10 +1804,10 @@
       <w:color w:val="404040" w:themeColor="text1" w:themeTint="BF"/>
     </w:rPr>
   </w:style>
-  <w:style w:type="character" w:customStyle="1" w:styleId="CitaCar">
-    <w:name w:val="Cita Car"/>
-    <w:basedOn w:val="Fuentedeprrafopredeter"/>
-    <w:link w:val="Cita"/>
+  <w:style w:type="character" w:customStyle="1" w:styleId="QuoteChar">
+    <w:name w:val="Quote Char"/>
+    <w:basedOn w:val="DefaultParagraphFont"/>
+    <w:link w:val="Quote"/>
     <w:uiPriority w:val="29"/>
     <w:rsid w:val="00C320FF"/>
     <w:rPr>
@@ -1885,7 +1816,7 @@
       <w:color w:val="404040" w:themeColor="text1" w:themeTint="BF"/>
     </w:rPr>
   </w:style>
-  <w:style w:type="paragraph" w:styleId="Prrafodelista">
+  <w:style w:type="paragraph" w:styleId="ListParagraph">
     <w:name w:val="List Paragraph"/>
     <w:basedOn w:val="Normal"/>
     <w:uiPriority w:val="34"/>
@@ -1896,9 +1827,9 @@
       <w:contextualSpacing/>
     </w:pPr>
   </w:style>
-  <w:style w:type="character" w:styleId="nfasisintenso">
+  <w:style w:type="character" w:styleId="IntenseEmphasis">
     <w:name w:val="Intense Emphasis"/>
-    <w:basedOn w:val="Fuentedeprrafopredeter"/>
+    <w:basedOn w:val="DefaultParagraphFont"/>
     <w:uiPriority w:val="21"/>
     <w:qFormat/>
     <w:rsid w:val="00C320FF"/>
@@ -1908,11 +1839,11 @@
       <w:color w:val="0F4761" w:themeColor="accent1" w:themeShade="BF"/>
     </w:rPr>
   </w:style>
-  <w:style w:type="paragraph" w:styleId="Citadestacada">
+  <w:style w:type="paragraph" w:styleId="IntenseQuote">
     <w:name w:val="Intense Quote"/>
     <w:basedOn w:val="Normal"/>
     <w:next w:val="Normal"/>
-    <w:link w:val="CitadestacadaCar"/>
+    <w:link w:val="IntenseQuoteChar"/>
     <w:uiPriority w:val="30"/>
     <w:qFormat/>
     <w:rsid w:val="00C320FF"/>
@@ -1931,10 +1862,10 @@
       <w:color w:val="0F4761" w:themeColor="accent1" w:themeShade="BF"/>
     </w:rPr>
   </w:style>
-  <w:style w:type="character" w:customStyle="1" w:styleId="CitadestacadaCar">
-    <w:name w:val="Cita destacada Car"/>
-    <w:basedOn w:val="Fuentedeprrafopredeter"/>
-    <w:link w:val="Citadestacada"/>
+  <w:style w:type="character" w:customStyle="1" w:styleId="IntenseQuoteChar">
+    <w:name w:val="Intense Quote Char"/>
+    <w:basedOn w:val="DefaultParagraphFont"/>
+    <w:link w:val="IntenseQuote"/>
     <w:uiPriority w:val="30"/>
     <w:rsid w:val="00C320FF"/>
     <w:rPr>
@@ -1943,9 +1874,9 @@
       <w:color w:val="0F4761" w:themeColor="accent1" w:themeShade="BF"/>
     </w:rPr>
   </w:style>
-  <w:style w:type="character" w:styleId="Referenciaintensa">
+  <w:style w:type="character" w:styleId="IntenseReference">
     <w:name w:val="Intense Reference"/>
-    <w:basedOn w:val="Fuentedeprrafopredeter"/>
+    <w:basedOn w:val="DefaultParagraphFont"/>
     <w:uiPriority w:val="32"/>
     <w:qFormat/>
     <w:rsid w:val="00C320FF"/>

</xml_diff>